<commit_message>
vault backup: 2023-12-06 21:05:10
</commit_message>
<xml_diff>
--- a/setting_back/简历.docx
+++ b/setting_back/简历.docx
@@ -889,6 +889,22 @@
           <w:szCs w:val="22"/>
           <w:lang w:bidi="ar"/>
         </w:rPr>
+        <w:t>、</w:t>
+      </w:r>
+      <w:r>
+        <w:rPr>
+          <w:rFonts w:ascii="Calibri" w:eastAsia="宋体" w:hAnsi="Calibri" w:cs="宋体" w:hint="eastAsia"/>
+          <w:szCs w:val="22"/>
+          <w:lang w:bidi="ar"/>
+        </w:rPr>
+        <w:t>antdv</w:t>
+      </w:r>
+      <w:r>
+        <w:rPr>
+          <w:rFonts w:ascii="Calibri" w:eastAsia="宋体" w:hAnsi="Calibri" w:cs="宋体" w:hint="eastAsia"/>
+          <w:szCs w:val="22"/>
+          <w:lang w:bidi="ar"/>
+        </w:rPr>
         <w:t>进行开发</w:t>
       </w:r>
       <w:r>
@@ -903,7 +919,7 @@
     <w:p>
       <w:pPr>
         <w:rPr>
-          <w:rFonts w:ascii="Calibri" w:eastAsia="宋体" w:hAnsi="Calibri" w:cs="宋体" w:hint="eastAsia"/>
+          <w:rFonts w:ascii="Calibri" w:eastAsia="宋体" w:hAnsi="Calibri" w:cs="宋体"/>
           <w:szCs w:val="22"/>
           <w:lang w:bidi="ar"/>
         </w:rPr>
@@ -1157,6 +1173,71 @@
           <w:szCs w:val="22"/>
           <w:lang w:bidi="ar"/>
         </w:rPr>
+        <w:t>·熟悉网络编程、</w:t>
+      </w:r>
+      <w:r>
+        <w:rPr>
+          <w:rFonts w:ascii="Calibri" w:eastAsia="宋体" w:hAnsi="Calibri" w:cs="宋体" w:hint="eastAsia"/>
+          <w:szCs w:val="22"/>
+          <w:lang w:bidi="ar"/>
+        </w:rPr>
+        <w:t>TCP</w:t>
+      </w:r>
+      <w:r>
+        <w:rPr>
+          <w:rFonts w:ascii="Calibri" w:eastAsia="宋体" w:hAnsi="Calibri" w:cs="宋体"/>
+          <w:szCs w:val="22"/>
+          <w:lang w:bidi="ar"/>
+        </w:rPr>
+        <w:t>/IP</w:t>
+      </w:r>
+      <w:r>
+        <w:rPr>
+          <w:rFonts w:ascii="Calibri" w:eastAsia="宋体" w:hAnsi="Calibri" w:cs="宋体" w:hint="eastAsia"/>
+          <w:szCs w:val="22"/>
+          <w:lang w:bidi="ar"/>
+        </w:rPr>
+        <w:t>协议，了解</w:t>
+      </w:r>
+      <w:r>
+        <w:rPr>
+          <w:rFonts w:ascii="Calibri" w:eastAsia="宋体" w:hAnsi="Calibri" w:cs="宋体" w:hint="eastAsia"/>
+          <w:szCs w:val="22"/>
+          <w:lang w:bidi="ar"/>
+        </w:rPr>
+        <w:t>多线程、</w:t>
+      </w:r>
+      <w:r>
+        <w:rPr>
+          <w:rFonts w:ascii="Calibri" w:eastAsia="宋体" w:hAnsi="Calibri" w:cs="宋体" w:hint="eastAsia"/>
+          <w:szCs w:val="22"/>
+          <w:lang w:bidi="ar"/>
+        </w:rPr>
+        <w:t>I0</w:t>
+      </w:r>
+      <w:r>
+        <w:rPr>
+          <w:rFonts w:ascii="Calibri" w:eastAsia="宋体" w:hAnsi="Calibri" w:cs="宋体" w:hint="eastAsia"/>
+          <w:szCs w:val="22"/>
+          <w:lang w:bidi="ar"/>
+        </w:rPr>
+        <w:t>、设计模式。</w:t>
+      </w:r>
+    </w:p>
+    <w:p>
+      <w:pPr>
+        <w:rPr>
+          <w:rFonts w:ascii="Calibri" w:eastAsia="宋体" w:hAnsi="Calibri" w:cs="宋体"/>
+          <w:szCs w:val="22"/>
+          <w:lang w:bidi="ar"/>
+        </w:rPr>
+      </w:pPr>
+      <w:r>
+        <w:rPr>
+          <w:rFonts w:ascii="Calibri" w:eastAsia="宋体" w:hAnsi="Calibri" w:cs="宋体" w:hint="eastAsia"/>
+          <w:szCs w:val="22"/>
+          <w:lang w:bidi="ar"/>
+        </w:rPr>
         <w:t>·</w:t>
       </w:r>
       <w:r>
@@ -1165,271 +1246,206 @@
           <w:szCs w:val="22"/>
           <w:lang w:bidi="ar"/>
         </w:rPr>
-        <w:t>熟悉</w:t>
-      </w:r>
-      <w:r>
-        <w:rPr>
-          <w:rFonts w:ascii="Calibri" w:eastAsia="宋体" w:hAnsi="Calibri" w:cs="宋体" w:hint="eastAsia"/>
-          <w:szCs w:val="22"/>
-          <w:lang w:bidi="ar"/>
-        </w:rPr>
-        <w:t>网络编程、</w:t>
-      </w:r>
-      <w:r>
-        <w:rPr>
-          <w:rFonts w:ascii="Calibri" w:eastAsia="宋体" w:hAnsi="Calibri" w:cs="宋体" w:hint="eastAsia"/>
-          <w:szCs w:val="22"/>
-          <w:lang w:bidi="ar"/>
-        </w:rPr>
-        <w:t>TCP</w:t>
-      </w:r>
-      <w:r>
+        <w:t>熟练</w:t>
+      </w:r>
+      <w:r>
+        <w:rPr>
+          <w:rFonts w:ascii="Calibri" w:eastAsia="宋体" w:hAnsi="Calibri" w:cs="宋体" w:hint="eastAsia"/>
+          <w:szCs w:val="22"/>
+          <w:lang w:bidi="ar"/>
+        </w:rPr>
+        <w:t>使用</w:t>
+      </w:r>
+      <w:r>
+        <w:rPr>
+          <w:rFonts w:ascii="Calibri" w:eastAsia="宋体" w:hAnsi="Calibri" w:cs="宋体" w:hint="eastAsia"/>
+          <w:szCs w:val="22"/>
+          <w:lang w:bidi="ar"/>
+        </w:rPr>
+        <w:t>MySQL</w:t>
+      </w:r>
+      <w:r>
+        <w:rPr>
+          <w:rFonts w:ascii="Calibri" w:eastAsia="宋体" w:hAnsi="Calibri" w:cs="宋体" w:hint="eastAsia"/>
+          <w:szCs w:val="22"/>
+          <w:lang w:bidi="ar"/>
+        </w:rPr>
+        <w:t>数据库</w:t>
+      </w:r>
+      <w:r>
+        <w:rPr>
+          <w:rFonts w:ascii="Calibri" w:eastAsia="宋体" w:hAnsi="Calibri" w:cs="宋体" w:hint="eastAsia"/>
+          <w:szCs w:val="22"/>
+          <w:lang w:bidi="ar"/>
+        </w:rPr>
+        <w:t>、</w:t>
+      </w:r>
+      <w:r>
+        <w:rPr>
+          <w:rFonts w:ascii="Calibri" w:eastAsia="宋体" w:hAnsi="Calibri" w:cs="宋体" w:hint="eastAsia"/>
+          <w:szCs w:val="22"/>
+          <w:lang w:bidi="ar"/>
+        </w:rPr>
+        <w:t>R</w:t>
+      </w:r>
+      <w:r>
+        <w:rPr>
+          <w:rFonts w:ascii="Calibri" w:eastAsia="宋体" w:hAnsi="Calibri" w:cs="宋体" w:hint="eastAsia"/>
+          <w:szCs w:val="22"/>
+          <w:lang w:bidi="ar"/>
+        </w:rPr>
+        <w:t xml:space="preserve">edis </w:t>
+      </w:r>
+      <w:r>
+        <w:rPr>
+          <w:rFonts w:ascii="Calibri" w:eastAsia="宋体" w:hAnsi="Calibri" w:cs="宋体" w:hint="eastAsia"/>
+          <w:szCs w:val="22"/>
+          <w:lang w:bidi="ar"/>
+        </w:rPr>
+        <w:t>缓存技术</w:t>
+      </w:r>
+      <w:r>
+        <w:rPr>
+          <w:rFonts w:ascii="Calibri" w:eastAsia="宋体" w:hAnsi="Calibri" w:cs="宋体" w:hint="eastAsia"/>
+          <w:szCs w:val="22"/>
+          <w:lang w:bidi="ar"/>
+        </w:rPr>
+        <w:t>，</w:t>
+      </w:r>
+      <w:r>
+        <w:rPr>
+          <w:rFonts w:ascii="Calibri" w:eastAsia="宋体" w:hAnsi="Calibri" w:cs="宋体" w:hint="eastAsia"/>
+          <w:szCs w:val="22"/>
+          <w:lang w:bidi="ar"/>
+        </w:rPr>
+        <w:t>了解</w:t>
+      </w:r>
+      <w:r>
+        <w:rPr>
+          <w:rFonts w:ascii="Calibri" w:eastAsia="宋体" w:hAnsi="Calibri" w:cs="宋体" w:hint="eastAsia"/>
+          <w:szCs w:val="22"/>
+          <w:lang w:bidi="ar"/>
+        </w:rPr>
+        <w:t>B+</w:t>
+      </w:r>
+      <w:r>
+        <w:rPr>
+          <w:rFonts w:ascii="Calibri" w:eastAsia="宋体" w:hAnsi="Calibri" w:cs="宋体" w:hint="eastAsia"/>
+          <w:szCs w:val="22"/>
+          <w:lang w:bidi="ar"/>
+        </w:rPr>
+        <w:t>树、索引、</w:t>
+      </w:r>
+      <w:r>
+        <w:rPr>
+          <w:rFonts w:ascii="Calibri" w:eastAsia="宋体" w:hAnsi="Calibri" w:cs="宋体" w:hint="eastAsia"/>
+          <w:szCs w:val="22"/>
+          <w:lang w:bidi="ar"/>
+        </w:rPr>
+        <w:t>SQL</w:t>
+      </w:r>
+      <w:r>
+        <w:rPr>
+          <w:rFonts w:ascii="Calibri" w:eastAsia="宋体" w:hAnsi="Calibri" w:cs="宋体" w:hint="eastAsia"/>
+          <w:szCs w:val="22"/>
+          <w:lang w:bidi="ar"/>
+        </w:rPr>
+        <w:t>优化</w:t>
+      </w:r>
+      <w:r>
+        <w:rPr>
+          <w:rFonts w:ascii="Calibri" w:eastAsia="宋体" w:hAnsi="Calibri" w:cs="宋体" w:hint="eastAsia"/>
+          <w:szCs w:val="22"/>
+          <w:lang w:bidi="ar"/>
+        </w:rPr>
+        <w:t>、一定的持久化原理</w:t>
+      </w:r>
+      <w:r>
+        <w:rPr>
+          <w:rFonts w:ascii="Calibri" w:eastAsia="宋体" w:hAnsi="Calibri" w:cs="宋体" w:hint="eastAsia"/>
+          <w:szCs w:val="22"/>
+          <w:lang w:bidi="ar"/>
+        </w:rPr>
+        <w:t>等</w:t>
+      </w:r>
+      <w:r>
+        <w:rPr>
+          <w:rFonts w:ascii="Calibri" w:eastAsia="宋体" w:hAnsi="Calibri" w:cs="宋体" w:hint="eastAsia"/>
+          <w:szCs w:val="22"/>
+          <w:lang w:bidi="ar"/>
+        </w:rPr>
+        <w:t>。</w:t>
+      </w:r>
+    </w:p>
+    <w:p>
+      <w:pPr>
         <w:rPr>
           <w:rFonts w:ascii="Calibri" w:eastAsia="宋体" w:hAnsi="Calibri" w:cs="宋体"/>
           <w:szCs w:val="22"/>
           <w:lang w:bidi="ar"/>
         </w:rPr>
-        <w:t>/IP</w:t>
-      </w:r>
-      <w:r>
-        <w:rPr>
-          <w:rFonts w:ascii="Calibri" w:eastAsia="宋体" w:hAnsi="Calibri" w:cs="宋体" w:hint="eastAsia"/>
-          <w:szCs w:val="22"/>
-          <w:lang w:bidi="ar"/>
-        </w:rPr>
-        <w:t>协议</w:t>
-      </w:r>
-      <w:r>
-        <w:rPr>
-          <w:rFonts w:ascii="Calibri" w:eastAsia="宋体" w:hAnsi="Calibri" w:cs="宋体" w:hint="eastAsia"/>
-          <w:szCs w:val="22"/>
-          <w:lang w:bidi="ar"/>
-        </w:rPr>
-        <w:t>，了解</w:t>
-      </w:r>
-      <w:r>
-        <w:rPr>
-          <w:rFonts w:ascii="Calibri" w:eastAsia="宋体" w:hAnsi="Calibri" w:cs="宋体" w:hint="eastAsia"/>
-          <w:szCs w:val="22"/>
-          <w:lang w:bidi="ar"/>
-        </w:rPr>
-        <w:t>多线程、</w:t>
-      </w:r>
-      <w:r>
-        <w:rPr>
-          <w:rFonts w:ascii="Calibri" w:eastAsia="宋体" w:hAnsi="Calibri" w:cs="宋体" w:hint="eastAsia"/>
-          <w:szCs w:val="22"/>
-          <w:lang w:bidi="ar"/>
-        </w:rPr>
-        <w:t>I0</w:t>
-      </w:r>
-      <w:r>
-        <w:rPr>
-          <w:rFonts w:ascii="Calibri" w:eastAsia="宋体" w:hAnsi="Calibri" w:cs="宋体" w:hint="eastAsia"/>
-          <w:szCs w:val="22"/>
-          <w:lang w:bidi="ar"/>
-        </w:rPr>
-        <w:t>、设计模式。</w:t>
+      </w:pPr>
+      <w:r>
+        <w:rPr>
+          <w:rFonts w:ascii="Calibri" w:eastAsia="宋体" w:hAnsi="Calibri" w:cs="宋体" w:hint="eastAsia"/>
+          <w:szCs w:val="22"/>
+          <w:lang w:bidi="ar"/>
+        </w:rPr>
+        <w:t>·熟悉</w:t>
+      </w:r>
+      <w:r>
+        <w:rPr>
+          <w:rFonts w:ascii="Calibri" w:eastAsia="宋体" w:hAnsi="Calibri" w:cs="宋体" w:hint="eastAsia"/>
+          <w:szCs w:val="22"/>
+          <w:lang w:bidi="ar"/>
+        </w:rPr>
+        <w:t>Git</w:t>
+      </w:r>
+      <w:r>
+        <w:rPr>
+          <w:rFonts w:ascii="Calibri" w:eastAsia="宋体" w:hAnsi="Calibri" w:cs="宋体" w:hint="eastAsia"/>
+          <w:szCs w:val="22"/>
+          <w:lang w:bidi="ar"/>
+        </w:rPr>
+        <w:t>进行项目管理，有</w:t>
+      </w:r>
+      <w:r>
+        <w:rPr>
+          <w:rFonts w:ascii="Calibri" w:eastAsia="宋体" w:hAnsi="Calibri" w:cs="宋体" w:hint="eastAsia"/>
+          <w:szCs w:val="22"/>
+          <w:lang w:bidi="ar"/>
+        </w:rPr>
+        <w:t>一定</w:t>
+      </w:r>
+      <w:r>
+        <w:rPr>
+          <w:rFonts w:ascii="Calibri" w:eastAsia="宋体" w:hAnsi="Calibri" w:cs="宋体" w:hint="eastAsia"/>
+          <w:szCs w:val="22"/>
+          <w:lang w:bidi="ar"/>
+        </w:rPr>
+        <w:t>团队</w:t>
+      </w:r>
+      <w:r>
+        <w:rPr>
+          <w:rFonts w:ascii="Calibri" w:eastAsia="宋体" w:hAnsi="Calibri" w:cs="宋体" w:hint="eastAsia"/>
+          <w:szCs w:val="22"/>
+          <w:lang w:bidi="ar"/>
+        </w:rPr>
+        <w:t>协同</w:t>
+      </w:r>
+      <w:r>
+        <w:rPr>
+          <w:rFonts w:ascii="Calibri" w:eastAsia="宋体" w:hAnsi="Calibri" w:cs="宋体" w:hint="eastAsia"/>
+          <w:szCs w:val="22"/>
+          <w:lang w:bidi="ar"/>
+        </w:rPr>
+        <w:t>开发经验。</w:t>
       </w:r>
     </w:p>
     <w:p>
       <w:pPr>
         <w:rPr>
           <w:rFonts w:ascii="Calibri" w:eastAsia="宋体" w:hAnsi="Calibri" w:cs="宋体"/>
-          <w:szCs w:val="22"/>
-          <w:lang w:bidi="ar"/>
-        </w:rPr>
-      </w:pPr>
-      <w:r>
-        <w:rPr>
-          <w:rFonts w:ascii="Calibri" w:eastAsia="宋体" w:hAnsi="Calibri" w:cs="宋体" w:hint="eastAsia"/>
-          <w:szCs w:val="22"/>
-          <w:lang w:bidi="ar"/>
-        </w:rPr>
-        <w:t>·</w:t>
-      </w:r>
-      <w:r>
-        <w:rPr>
-          <w:rFonts w:ascii="Calibri" w:eastAsia="宋体" w:hAnsi="Calibri" w:cs="宋体" w:hint="eastAsia"/>
-          <w:szCs w:val="22"/>
-          <w:lang w:bidi="ar"/>
-        </w:rPr>
-        <w:t>熟练</w:t>
-      </w:r>
-      <w:r>
-        <w:rPr>
-          <w:rFonts w:ascii="Calibri" w:eastAsia="宋体" w:hAnsi="Calibri" w:cs="宋体" w:hint="eastAsia"/>
-          <w:szCs w:val="22"/>
-          <w:lang w:bidi="ar"/>
-        </w:rPr>
-        <w:t>使用</w:t>
-      </w:r>
-      <w:r>
-        <w:rPr>
-          <w:rFonts w:ascii="Calibri" w:eastAsia="宋体" w:hAnsi="Calibri" w:cs="宋体" w:hint="eastAsia"/>
-          <w:szCs w:val="22"/>
-          <w:lang w:bidi="ar"/>
-        </w:rPr>
-        <w:t>MySQL</w:t>
-      </w:r>
-      <w:r>
-        <w:rPr>
-          <w:rFonts w:ascii="Calibri" w:eastAsia="宋体" w:hAnsi="Calibri" w:cs="宋体" w:hint="eastAsia"/>
-          <w:szCs w:val="22"/>
-          <w:lang w:bidi="ar"/>
-        </w:rPr>
-        <w:t>数据库</w:t>
-      </w:r>
-      <w:r>
-        <w:rPr>
-          <w:rFonts w:ascii="Calibri" w:eastAsia="宋体" w:hAnsi="Calibri" w:cs="宋体" w:hint="eastAsia"/>
-          <w:szCs w:val="22"/>
-          <w:lang w:bidi="ar"/>
-        </w:rPr>
-        <w:t>、</w:t>
-      </w:r>
-      <w:r>
-        <w:rPr>
-          <w:rFonts w:ascii="Calibri" w:eastAsia="宋体" w:hAnsi="Calibri" w:cs="宋体" w:hint="eastAsia"/>
-          <w:szCs w:val="22"/>
-          <w:lang w:bidi="ar"/>
-        </w:rPr>
-        <w:t>R</w:t>
-      </w:r>
-      <w:r>
-        <w:rPr>
-          <w:rFonts w:ascii="Calibri" w:eastAsia="宋体" w:hAnsi="Calibri" w:cs="宋体" w:hint="eastAsia"/>
-          <w:szCs w:val="22"/>
-          <w:lang w:bidi="ar"/>
-        </w:rPr>
-        <w:t xml:space="preserve">edis </w:t>
-      </w:r>
-      <w:r>
-        <w:rPr>
-          <w:rFonts w:ascii="Calibri" w:eastAsia="宋体" w:hAnsi="Calibri" w:cs="宋体" w:hint="eastAsia"/>
-          <w:szCs w:val="22"/>
-          <w:lang w:bidi="ar"/>
-        </w:rPr>
-        <w:t>缓存技术</w:t>
-      </w:r>
-      <w:r>
-        <w:rPr>
-          <w:rFonts w:ascii="Calibri" w:eastAsia="宋体" w:hAnsi="Calibri" w:cs="宋体" w:hint="eastAsia"/>
-          <w:szCs w:val="22"/>
-          <w:lang w:bidi="ar"/>
-        </w:rPr>
-        <w:t>，</w:t>
-      </w:r>
-      <w:r>
-        <w:rPr>
-          <w:rFonts w:ascii="Calibri" w:eastAsia="宋体" w:hAnsi="Calibri" w:cs="宋体" w:hint="eastAsia"/>
-          <w:szCs w:val="22"/>
-          <w:lang w:bidi="ar"/>
-        </w:rPr>
-        <w:t>了解</w:t>
-      </w:r>
-      <w:r>
-        <w:rPr>
-          <w:rFonts w:ascii="Calibri" w:eastAsia="宋体" w:hAnsi="Calibri" w:cs="宋体" w:hint="eastAsia"/>
-          <w:szCs w:val="22"/>
-          <w:lang w:bidi="ar"/>
-        </w:rPr>
-        <w:t>B+</w:t>
-      </w:r>
-      <w:r>
-        <w:rPr>
-          <w:rFonts w:ascii="Calibri" w:eastAsia="宋体" w:hAnsi="Calibri" w:cs="宋体" w:hint="eastAsia"/>
-          <w:szCs w:val="22"/>
-          <w:lang w:bidi="ar"/>
-        </w:rPr>
-        <w:t>树、索引、</w:t>
-      </w:r>
-      <w:r>
-        <w:rPr>
-          <w:rFonts w:ascii="Calibri" w:eastAsia="宋体" w:hAnsi="Calibri" w:cs="宋体" w:hint="eastAsia"/>
-          <w:szCs w:val="22"/>
-          <w:lang w:bidi="ar"/>
-        </w:rPr>
-        <w:t>SQL</w:t>
-      </w:r>
-      <w:r>
-        <w:rPr>
-          <w:rFonts w:ascii="Calibri" w:eastAsia="宋体" w:hAnsi="Calibri" w:cs="宋体" w:hint="eastAsia"/>
-          <w:szCs w:val="22"/>
-          <w:lang w:bidi="ar"/>
-        </w:rPr>
-        <w:t>优化</w:t>
-      </w:r>
-      <w:r>
-        <w:rPr>
-          <w:rFonts w:ascii="Calibri" w:eastAsia="宋体" w:hAnsi="Calibri" w:cs="宋体" w:hint="eastAsia"/>
-          <w:szCs w:val="22"/>
-          <w:lang w:bidi="ar"/>
-        </w:rPr>
-        <w:t>、一定的持久化原理</w:t>
-      </w:r>
-      <w:r>
-        <w:rPr>
-          <w:rFonts w:ascii="Calibri" w:eastAsia="宋体" w:hAnsi="Calibri" w:cs="宋体" w:hint="eastAsia"/>
-          <w:szCs w:val="22"/>
-          <w:lang w:bidi="ar"/>
-        </w:rPr>
-        <w:t>等</w:t>
-      </w:r>
-      <w:r>
-        <w:rPr>
-          <w:rFonts w:ascii="Calibri" w:eastAsia="宋体" w:hAnsi="Calibri" w:cs="宋体" w:hint="eastAsia"/>
-          <w:szCs w:val="22"/>
-          <w:lang w:bidi="ar"/>
-        </w:rPr>
-        <w:t>。</w:t>
-      </w:r>
-    </w:p>
-    <w:p>
-      <w:pPr>
-        <w:rPr>
-          <w:rFonts w:ascii="Calibri" w:eastAsia="宋体" w:hAnsi="Calibri" w:cs="宋体" w:hint="eastAsia"/>
-          <w:szCs w:val="22"/>
-          <w:lang w:bidi="ar"/>
-        </w:rPr>
-      </w:pPr>
-      <w:r>
-        <w:rPr>
-          <w:rFonts w:ascii="Calibri" w:eastAsia="宋体" w:hAnsi="Calibri" w:cs="宋体" w:hint="eastAsia"/>
-          <w:szCs w:val="22"/>
-          <w:lang w:bidi="ar"/>
-        </w:rPr>
-        <w:t>·</w:t>
-      </w:r>
-      <w:r>
-        <w:rPr>
-          <w:rFonts w:ascii="Calibri" w:eastAsia="宋体" w:hAnsi="Calibri" w:cs="宋体" w:hint="eastAsia"/>
-          <w:szCs w:val="22"/>
-          <w:lang w:bidi="ar"/>
-        </w:rPr>
-        <w:t>熟悉</w:t>
-      </w:r>
-      <w:r>
-        <w:rPr>
-          <w:rFonts w:ascii="Calibri" w:eastAsia="宋体" w:hAnsi="Calibri" w:cs="宋体" w:hint="eastAsia"/>
-          <w:szCs w:val="22"/>
-          <w:lang w:bidi="ar"/>
-        </w:rPr>
-        <w:t>Git</w:t>
-      </w:r>
-      <w:r>
-        <w:rPr>
-          <w:rFonts w:ascii="Calibri" w:eastAsia="宋体" w:hAnsi="Calibri" w:cs="宋体" w:hint="eastAsia"/>
-          <w:szCs w:val="22"/>
-          <w:lang w:bidi="ar"/>
-        </w:rPr>
-        <w:t>进行项目管理，有团队开发经验。</w:t>
-      </w:r>
-    </w:p>
-    <w:p>
-      <w:pPr>
-        <w:rPr>
-          <w:rFonts w:ascii="Calibri" w:eastAsia="宋体" w:hAnsi="Calibri" w:cs="宋体" w:hint="eastAsia"/>
           <w:szCs w:val="22"/>
           <w:lang w:bidi="ar"/>
         </w:rPr>
@@ -1625,7 +1641,7 @@
       <w:pPr>
         <w:jc w:val="left"/>
         <w:rPr>
-          <w:rFonts w:asciiTheme="minorEastAsia" w:hAnsiTheme="minorEastAsia" w:cstheme="minorEastAsia" w:hint="eastAsia"/>
+          <w:rFonts w:asciiTheme="minorEastAsia" w:hAnsiTheme="minorEastAsia" w:cstheme="minorEastAsia"/>
           <w:szCs w:val="22"/>
           <w:lang w:bidi="ar"/>
         </w:rPr>
@@ -1990,7 +2006,7 @@
       <w:pPr>
         <w:jc w:val="left"/>
         <w:rPr>
-          <w:rFonts w:asciiTheme="minorEastAsia" w:hAnsiTheme="minorEastAsia" w:cstheme="minorEastAsia" w:hint="eastAsia"/>
+          <w:rFonts w:asciiTheme="minorEastAsia" w:hAnsiTheme="minorEastAsia" w:cstheme="minorEastAsia"/>
           <w:szCs w:val="22"/>
           <w:lang w:bidi="ar"/>
         </w:rPr>
@@ -2169,23 +2185,7 @@
           <w:szCs w:val="22"/>
           <w:lang w:bidi="ar"/>
         </w:rPr>
-        <w:t>使用</w:t>
-      </w:r>
-      <w:r>
-        <w:rPr>
-          <w:rFonts w:asciiTheme="minorEastAsia" w:hAnsiTheme="minorEastAsia" w:cstheme="minorEastAsia" w:hint="eastAsia"/>
-          <w:szCs w:val="22"/>
-          <w:lang w:bidi="ar"/>
-        </w:rPr>
-        <w:t>Vue-</w:t>
-      </w:r>
-      <w:r>
-        <w:rPr>
-          <w:rFonts w:asciiTheme="minorEastAsia" w:hAnsiTheme="minorEastAsia" w:cstheme="minorEastAsia" w:hint="eastAsia"/>
-          <w:szCs w:val="22"/>
-          <w:lang w:bidi="ar"/>
-        </w:rPr>
-        <w:t>Echart进行数据统计</w:t>
+        <w:t>使用Vue-Echart进行数据统计</w:t>
       </w:r>
       <w:r>
         <w:rPr>
@@ -2382,15 +2382,7 @@
           <w:szCs w:val="22"/>
           <w:lang w:bidi="ar"/>
         </w:rPr>
-        <w:t>；</w:t>
-      </w:r>
-      <w:r>
-        <w:rPr>
-          <w:rFonts w:asciiTheme="minorEastAsia" w:hAnsiTheme="minorEastAsia" w:cstheme="minorEastAsia" w:hint="eastAsia"/>
-          <w:szCs w:val="22"/>
-          <w:lang w:bidi="ar"/>
-        </w:rPr>
-        <w:t>图片使用阿里云oss存储，并将菜品添加redis中进行了缓存处理，使用事务使多表操作保持mysql的原子性</w:t>
+        <w:t>；图片使用阿里云oss存储，并将菜品添加redis中进行了缓存处理，使用事务使多表操作保持mysql的原子性</w:t>
       </w:r>
       <w:r>
         <w:rPr>
@@ -2601,7 +2593,7 @@
         <w:ind w:firstLine="420"/>
         <w:jc w:val="left"/>
         <w:rPr>
-          <w:rFonts w:asciiTheme="minorEastAsia" w:hAnsiTheme="minorEastAsia" w:cstheme="minorEastAsia" w:hint="eastAsia"/>
+          <w:rFonts w:asciiTheme="minorEastAsia" w:hAnsiTheme="minorEastAsia" w:cstheme="minorEastAsia"/>
           <w:szCs w:val="22"/>
           <w:lang w:bidi="ar"/>
         </w:rPr>
@@ -2679,7 +2671,7 @@
         <w:ind w:firstLine="420"/>
         <w:jc w:val="left"/>
         <w:rPr>
-          <w:rFonts w:asciiTheme="minorEastAsia" w:hAnsiTheme="minorEastAsia" w:cstheme="minorEastAsia" w:hint="eastAsia"/>
+          <w:rFonts w:asciiTheme="minorEastAsia" w:hAnsiTheme="minorEastAsia" w:cstheme="minorEastAsia"/>
           <w:szCs w:val="22"/>
           <w:lang w:bidi="ar"/>
         </w:rPr>
@@ -2782,7 +2774,7 @@
     <w:p>
       <w:pPr>
         <w:rPr>
-          <w:rFonts w:ascii="Calibri" w:eastAsia="宋体" w:hAnsi="Calibri" w:cs="宋体" w:hint="eastAsia"/>
+          <w:rFonts w:ascii="Calibri" w:eastAsia="宋体" w:hAnsi="Calibri" w:cs="宋体"/>
           <w:szCs w:val="22"/>
           <w:lang w:bidi="ar"/>
         </w:rPr>
@@ -3032,7 +3024,7 @@
     <w:p>
       <w:pPr>
         <w:rPr>
-          <w:rFonts w:asciiTheme="minorEastAsia" w:hAnsiTheme="minorEastAsia" w:cstheme="minorEastAsia" w:hint="eastAsia"/>
+          <w:rFonts w:asciiTheme="minorEastAsia" w:hAnsiTheme="minorEastAsia" w:cstheme="minorEastAsia"/>
           <w:szCs w:val="22"/>
           <w:lang w:bidi="ar"/>
         </w:rPr>
@@ -4198,10 +4190,6 @@
 </file>
 
 <file path=customXml/item1.xml><?xml version="1.0" encoding="utf-8"?>
-<b:Sources xmlns:b="http://schemas.openxmlformats.org/officeDocument/2006/bibliography" xmlns="http://schemas.openxmlformats.org/officeDocument/2006/bibliography" SelectedStyle="/APASixthEditionOfficeOnline.xsl" StyleName="APA"/>
-</file>
-
-<file path=customXml/item2.xml><?xml version="1.0" encoding="utf-8"?>
 <s:customData xmlns="http://www.wps.cn/officeDocument/2013/wpsCustomData" xmlns:s="http://www.wps.cn/officeDocument/2013/wpsCustomData">
   <customSectProps>
     <customSectPr/>
@@ -4209,18 +4197,22 @@
 </s:customData>
 </file>
 
+<file path=customXml/item2.xml><?xml version="1.0" encoding="utf-8"?>
+<b:Sources xmlns:b="http://schemas.openxmlformats.org/officeDocument/2006/bibliography" xmlns="http://schemas.openxmlformats.org/officeDocument/2006/bibliography" SelectedStyle="/APASixthEditionOfficeOnline.xsl" StyleName="APA"/>
+</file>
+
 <file path=customXml/itemProps1.xml><?xml version="1.0" encoding="utf-8"?>
+<ds:datastoreItem xmlns:ds="http://schemas.openxmlformats.org/officeDocument/2006/customXml" ds:itemID="{B1977F7D-205B-4081-913C-38D41E755F92}">
+  <ds:schemaRefs>
+    <ds:schemaRef ds:uri="http://www.wps.cn/officeDocument/2013/wpsCustomData"/>
+  </ds:schemaRefs>
+</ds:datastoreItem>
+</file>
+
+<file path=customXml/itemProps2.xml><?xml version="1.0" encoding="utf-8"?>
 <ds:datastoreItem xmlns:ds="http://schemas.openxmlformats.org/officeDocument/2006/customXml" ds:itemID="{1FFB46B5-2EFB-2349-AFD3-3956438D61AC}">
   <ds:schemaRefs>
     <ds:schemaRef ds:uri="http://schemas.openxmlformats.org/officeDocument/2006/bibliography"/>
   </ds:schemaRefs>
 </ds:datastoreItem>
-</file>
-
-<file path=customXml/itemProps2.xml><?xml version="1.0" encoding="utf-8"?>
-<ds:datastoreItem xmlns:ds="http://schemas.openxmlformats.org/officeDocument/2006/customXml" ds:itemID="{B1977F7D-205B-4081-913C-38D41E755F92}">
-  <ds:schemaRefs>
-    <ds:schemaRef ds:uri="http://www.wps.cn/officeDocument/2013/wpsCustomData"/>
-  </ds:schemaRefs>
-</ds:datastoreItem>
 </file>
</xml_diff>